<commit_message>
Atualização na data de entrega
</commit_message>
<xml_diff>
--- a/5 - Projetos/01 - Otimização de Portfólio/Proposta 1 - Otimização de Portfolio.docx
+++ b/5 - Projetos/01 - Otimização de Portfólio/Proposta 1 - Otimização de Portfolio.docx
@@ -539,7 +539,7 @@
           <w:sz w:val="24"/>
           <w:szCs w:val="24"/>
         </w:rPr>
-        <w:t>O projeto é focado em desenvolver um algoritmo em Python que otimize carteiras de ações, utilizando o a teoria de Markowitz.</w:t>
+        <w:t>O projeto é focado em desenvolver um algoritmo em Python que otimize carteiras de ações, utilizando a teoria de Markowitz.</w:t>
       </w:r>
     </w:p>
     <w:p>
@@ -688,14 +688,7 @@
           <w:sz w:val="24"/>
           <w:szCs w:val="24"/>
         </w:rPr>
-        <w:t>1 de</w:t>
-      </w:r>
-      <w:r>
-        <w:rPr>
-          <w:sz w:val="24"/>
-          <w:szCs w:val="24"/>
-        </w:rPr>
-        <w:t xml:space="preserve"> Janeiro de </w:t>
+        <w:t xml:space="preserve">1 de Janeiro de </w:t>
       </w:r>
       <w:r>
         <w:rPr>
@@ -746,14 +739,21 @@
           <w:sz w:val="24"/>
           <w:szCs w:val="24"/>
         </w:rPr>
-        <w:t>Data de entrega estimada: 11</w:t>
-      </w:r>
-      <w:r>
-        <w:rPr>
-          <w:sz w:val="24"/>
-          <w:szCs w:val="24"/>
-        </w:rPr>
-        <w:t xml:space="preserve"> de </w:t>
+        <w:t xml:space="preserve">Data de entrega estimada: </w:t>
+      </w:r>
+      <w:r>
+        <w:rPr>
+          <w:sz w:val="24"/>
+          <w:szCs w:val="24"/>
+        </w:rPr>
+        <w:t xml:space="preserve">22 </w:t>
+      </w:r>
+      <w:r>
+        <w:rPr>
+          <w:sz w:val="24"/>
+          <w:szCs w:val="24"/>
+        </w:rPr>
+        <w:t xml:space="preserve">de </w:t>
       </w:r>
       <w:proofErr w:type="gramStart"/>
       <w:r>
@@ -2322,6 +2322,22 @@
                 <w:szCs w:val="24"/>
               </w:rPr>
             </w:pPr>
+          </w:p>
+        </w:tc>
+        <w:tc>
+          <w:tcPr>
+            <w:tcW w:w="817" w:type="dxa"/>
+          </w:tcPr>
+          <w:p>
+            <w:pPr>
+              <w:spacing w:line="360" w:lineRule="auto"/>
+              <w:jc w:val="center"/>
+              <w:cnfStyle w:val="000000100000" w:firstRow="0" w:lastRow="0" w:firstColumn="0" w:lastColumn="0" w:oddVBand="0" w:evenVBand="0" w:oddHBand="1" w:evenHBand="0" w:firstRowFirstColumn="0" w:firstRowLastColumn="0" w:lastRowFirstColumn="0" w:lastRowLastColumn="0"/>
+              <w:rPr>
+                <w:sz w:val="24"/>
+                <w:szCs w:val="24"/>
+              </w:rPr>
+            </w:pPr>
             <w:r>
               <w:rPr>
                 <w:sz w:val="24"/>
@@ -2345,6 +2361,175 @@
                 <w:szCs w:val="24"/>
               </w:rPr>
             </w:pPr>
+          </w:p>
+        </w:tc>
+        <w:tc>
+          <w:tcPr>
+            <w:tcW w:w="817" w:type="dxa"/>
+          </w:tcPr>
+          <w:p>
+            <w:pPr>
+              <w:spacing w:line="360" w:lineRule="auto"/>
+              <w:jc w:val="center"/>
+              <w:cnfStyle w:val="000000100000" w:firstRow="0" w:lastRow="0" w:firstColumn="0" w:lastColumn="0" w:oddVBand="0" w:evenVBand="0" w:oddHBand="1" w:evenHBand="0" w:firstRowFirstColumn="0" w:firstRowLastColumn="0" w:lastRowFirstColumn="0" w:lastRowLastColumn="0"/>
+              <w:rPr>
+                <w:sz w:val="24"/>
+                <w:szCs w:val="24"/>
+              </w:rPr>
+            </w:pPr>
+          </w:p>
+        </w:tc>
+        <w:tc>
+          <w:tcPr>
+            <w:tcW w:w="817" w:type="dxa"/>
+          </w:tcPr>
+          <w:p>
+            <w:pPr>
+              <w:spacing w:line="360" w:lineRule="auto"/>
+              <w:jc w:val="center"/>
+              <w:cnfStyle w:val="000000100000" w:firstRow="0" w:lastRow="0" w:firstColumn="0" w:lastColumn="0" w:oddVBand="0" w:evenVBand="0" w:oddHBand="1" w:evenHBand="0" w:firstRowFirstColumn="0" w:firstRowLastColumn="0" w:lastRowFirstColumn="0" w:lastRowLastColumn="0"/>
+              <w:rPr>
+                <w:sz w:val="24"/>
+                <w:szCs w:val="24"/>
+              </w:rPr>
+            </w:pPr>
+          </w:p>
+        </w:tc>
+      </w:tr>
+      <w:tr>
+        <w:tc>
+          <w:tcPr>
+            <w:cnfStyle w:val="001000000000" w:firstRow="0" w:lastRow="0" w:firstColumn="1" w:lastColumn="0" w:oddVBand="0" w:evenVBand="0" w:oddHBand="0" w:evenHBand="0" w:firstRowFirstColumn="0" w:firstRowLastColumn="0" w:lastRowFirstColumn="0" w:lastRowLastColumn="0"/>
+            <w:tcW w:w="1670" w:type="dxa"/>
+          </w:tcPr>
+          <w:p>
+            <w:pPr>
+              <w:spacing w:line="360" w:lineRule="auto"/>
+              <w:jc w:val="center"/>
+              <w:rPr>
+                <w:sz w:val="24"/>
+                <w:szCs w:val="24"/>
+              </w:rPr>
+            </w:pPr>
+            <w:r>
+              <w:rPr>
+                <w:sz w:val="24"/>
+                <w:szCs w:val="24"/>
+              </w:rPr>
+              <w:t>6</w:t>
+            </w:r>
+          </w:p>
+        </w:tc>
+        <w:tc>
+          <w:tcPr>
+            <w:tcW w:w="814" w:type="dxa"/>
+          </w:tcPr>
+          <w:p>
+            <w:pPr>
+              <w:spacing w:line="360" w:lineRule="auto"/>
+              <w:jc w:val="center"/>
+              <w:cnfStyle w:val="000000000000" w:firstRow="0" w:lastRow="0" w:firstColumn="0" w:lastColumn="0" w:oddVBand="0" w:evenVBand="0" w:oddHBand="0" w:evenHBand="0" w:firstRowFirstColumn="0" w:firstRowLastColumn="0" w:lastRowFirstColumn="0" w:lastRowLastColumn="0"/>
+              <w:rPr>
+                <w:sz w:val="24"/>
+                <w:szCs w:val="24"/>
+              </w:rPr>
+            </w:pPr>
+          </w:p>
+        </w:tc>
+        <w:tc>
+          <w:tcPr>
+            <w:tcW w:w="816" w:type="dxa"/>
+          </w:tcPr>
+          <w:p>
+            <w:pPr>
+              <w:spacing w:line="360" w:lineRule="auto"/>
+              <w:jc w:val="center"/>
+              <w:cnfStyle w:val="000000000000" w:firstRow="0" w:lastRow="0" w:firstColumn="0" w:lastColumn="0" w:oddVBand="0" w:evenVBand="0" w:oddHBand="0" w:evenHBand="0" w:firstRowFirstColumn="0" w:firstRowLastColumn="0" w:lastRowFirstColumn="0" w:lastRowLastColumn="0"/>
+              <w:rPr>
+                <w:sz w:val="24"/>
+                <w:szCs w:val="24"/>
+              </w:rPr>
+            </w:pPr>
+          </w:p>
+        </w:tc>
+        <w:tc>
+          <w:tcPr>
+            <w:tcW w:w="817" w:type="dxa"/>
+          </w:tcPr>
+          <w:p>
+            <w:pPr>
+              <w:spacing w:line="360" w:lineRule="auto"/>
+              <w:jc w:val="center"/>
+              <w:cnfStyle w:val="000000000000" w:firstRow="0" w:lastRow="0" w:firstColumn="0" w:lastColumn="0" w:oddVBand="0" w:evenVBand="0" w:oddHBand="0" w:evenHBand="0" w:firstRowFirstColumn="0" w:firstRowLastColumn="0" w:lastRowFirstColumn="0" w:lastRowLastColumn="0"/>
+              <w:rPr>
+                <w:sz w:val="24"/>
+                <w:szCs w:val="24"/>
+              </w:rPr>
+            </w:pPr>
+          </w:p>
+        </w:tc>
+        <w:tc>
+          <w:tcPr>
+            <w:tcW w:w="817" w:type="dxa"/>
+          </w:tcPr>
+          <w:p>
+            <w:pPr>
+              <w:spacing w:line="360" w:lineRule="auto"/>
+              <w:jc w:val="center"/>
+              <w:cnfStyle w:val="000000000000" w:firstRow="0" w:lastRow="0" w:firstColumn="0" w:lastColumn="0" w:oddVBand="0" w:evenVBand="0" w:oddHBand="0" w:evenHBand="0" w:firstRowFirstColumn="0" w:firstRowLastColumn="0" w:lastRowFirstColumn="0" w:lastRowLastColumn="0"/>
+              <w:rPr>
+                <w:sz w:val="24"/>
+                <w:szCs w:val="24"/>
+              </w:rPr>
+            </w:pPr>
+          </w:p>
+        </w:tc>
+        <w:tc>
+          <w:tcPr>
+            <w:tcW w:w="817" w:type="dxa"/>
+          </w:tcPr>
+          <w:p>
+            <w:pPr>
+              <w:spacing w:line="360" w:lineRule="auto"/>
+              <w:jc w:val="center"/>
+              <w:cnfStyle w:val="000000000000" w:firstRow="0" w:lastRow="0" w:firstColumn="0" w:lastColumn="0" w:oddVBand="0" w:evenVBand="0" w:oddHBand="0" w:evenHBand="0" w:firstRowFirstColumn="0" w:firstRowLastColumn="0" w:lastRowFirstColumn="0" w:lastRowLastColumn="0"/>
+              <w:rPr>
+                <w:sz w:val="24"/>
+                <w:szCs w:val="24"/>
+              </w:rPr>
+            </w:pPr>
+          </w:p>
+        </w:tc>
+        <w:tc>
+          <w:tcPr>
+            <w:tcW w:w="817" w:type="dxa"/>
+          </w:tcPr>
+          <w:p>
+            <w:pPr>
+              <w:spacing w:line="360" w:lineRule="auto"/>
+              <w:jc w:val="center"/>
+              <w:cnfStyle w:val="000000000000" w:firstRow="0" w:lastRow="0" w:firstColumn="0" w:lastColumn="0" w:oddVBand="0" w:evenVBand="0" w:oddHBand="0" w:evenHBand="0" w:firstRowFirstColumn="0" w:firstRowLastColumn="0" w:lastRowFirstColumn="0" w:lastRowLastColumn="0"/>
+              <w:rPr>
+                <w:sz w:val="24"/>
+                <w:szCs w:val="24"/>
+              </w:rPr>
+            </w:pPr>
+          </w:p>
+        </w:tc>
+        <w:tc>
+          <w:tcPr>
+            <w:tcW w:w="817" w:type="dxa"/>
+          </w:tcPr>
+          <w:p>
+            <w:pPr>
+              <w:spacing w:line="360" w:lineRule="auto"/>
+              <w:jc w:val="center"/>
+              <w:cnfStyle w:val="000000000000" w:firstRow="0" w:lastRow="0" w:firstColumn="0" w:lastColumn="0" w:oddVBand="0" w:evenVBand="0" w:oddHBand="0" w:evenHBand="0" w:firstRowFirstColumn="0" w:firstRowLastColumn="0" w:lastRowFirstColumn="0" w:lastRowLastColumn="0"/>
+              <w:rPr>
+                <w:sz w:val="24"/>
+                <w:szCs w:val="24"/>
+              </w:rPr>
+            </w:pPr>
             <w:r>
               <w:rPr>
                 <w:sz w:val="24"/>
@@ -2362,159 +2547,6 @@
             <w:pPr>
               <w:spacing w:line="360" w:lineRule="auto"/>
               <w:jc w:val="center"/>
-              <w:cnfStyle w:val="000000100000" w:firstRow="0" w:lastRow="0" w:firstColumn="0" w:lastColumn="0" w:oddVBand="0" w:evenVBand="0" w:oddHBand="1" w:evenHBand="0" w:firstRowFirstColumn="0" w:firstRowLastColumn="0" w:lastRowFirstColumn="0" w:lastRowLastColumn="0"/>
-              <w:rPr>
-                <w:sz w:val="24"/>
-                <w:szCs w:val="24"/>
-              </w:rPr>
-            </w:pPr>
-          </w:p>
-        </w:tc>
-        <w:tc>
-          <w:tcPr>
-            <w:tcW w:w="817" w:type="dxa"/>
-          </w:tcPr>
-          <w:p>
-            <w:pPr>
-              <w:spacing w:line="360" w:lineRule="auto"/>
-              <w:jc w:val="center"/>
-              <w:cnfStyle w:val="000000100000" w:firstRow="0" w:lastRow="0" w:firstColumn="0" w:lastColumn="0" w:oddVBand="0" w:evenVBand="0" w:oddHBand="1" w:evenHBand="0" w:firstRowFirstColumn="0" w:firstRowLastColumn="0" w:lastRowFirstColumn="0" w:lastRowLastColumn="0"/>
-              <w:rPr>
-                <w:sz w:val="24"/>
-                <w:szCs w:val="24"/>
-              </w:rPr>
-            </w:pPr>
-          </w:p>
-        </w:tc>
-        <w:tc>
-          <w:tcPr>
-            <w:tcW w:w="817" w:type="dxa"/>
-          </w:tcPr>
-          <w:p>
-            <w:pPr>
-              <w:spacing w:line="360" w:lineRule="auto"/>
-              <w:jc w:val="center"/>
-              <w:cnfStyle w:val="000000100000" w:firstRow="0" w:lastRow="0" w:firstColumn="0" w:lastColumn="0" w:oddVBand="0" w:evenVBand="0" w:oddHBand="1" w:evenHBand="0" w:firstRowFirstColumn="0" w:firstRowLastColumn="0" w:lastRowFirstColumn="0" w:lastRowLastColumn="0"/>
-              <w:rPr>
-                <w:sz w:val="24"/>
-                <w:szCs w:val="24"/>
-              </w:rPr>
-            </w:pPr>
-          </w:p>
-        </w:tc>
-      </w:tr>
-      <w:tr>
-        <w:tc>
-          <w:tcPr>
-            <w:cnfStyle w:val="001000000000" w:firstRow="0" w:lastRow="0" w:firstColumn="1" w:lastColumn="0" w:oddVBand="0" w:evenVBand="0" w:oddHBand="0" w:evenHBand="0" w:firstRowFirstColumn="0" w:firstRowLastColumn="0" w:lastRowFirstColumn="0" w:lastRowLastColumn="0"/>
-            <w:tcW w:w="1670" w:type="dxa"/>
-          </w:tcPr>
-          <w:p>
-            <w:pPr>
-              <w:spacing w:line="360" w:lineRule="auto"/>
-              <w:jc w:val="center"/>
-              <w:rPr>
-                <w:sz w:val="24"/>
-                <w:szCs w:val="24"/>
-              </w:rPr>
-            </w:pPr>
-            <w:r>
-              <w:rPr>
-                <w:sz w:val="24"/>
-                <w:szCs w:val="24"/>
-              </w:rPr>
-              <w:t>6</w:t>
-            </w:r>
-          </w:p>
-        </w:tc>
-        <w:tc>
-          <w:tcPr>
-            <w:tcW w:w="814" w:type="dxa"/>
-          </w:tcPr>
-          <w:p>
-            <w:pPr>
-              <w:spacing w:line="360" w:lineRule="auto"/>
-              <w:jc w:val="center"/>
-              <w:cnfStyle w:val="000000000000" w:firstRow="0" w:lastRow="0" w:firstColumn="0" w:lastColumn="0" w:oddVBand="0" w:evenVBand="0" w:oddHBand="0" w:evenHBand="0" w:firstRowFirstColumn="0" w:firstRowLastColumn="0" w:lastRowFirstColumn="0" w:lastRowLastColumn="0"/>
-              <w:rPr>
-                <w:sz w:val="24"/>
-                <w:szCs w:val="24"/>
-              </w:rPr>
-            </w:pPr>
-          </w:p>
-        </w:tc>
-        <w:tc>
-          <w:tcPr>
-            <w:tcW w:w="816" w:type="dxa"/>
-          </w:tcPr>
-          <w:p>
-            <w:pPr>
-              <w:spacing w:line="360" w:lineRule="auto"/>
-              <w:jc w:val="center"/>
-              <w:cnfStyle w:val="000000000000" w:firstRow="0" w:lastRow="0" w:firstColumn="0" w:lastColumn="0" w:oddVBand="0" w:evenVBand="0" w:oddHBand="0" w:evenHBand="0" w:firstRowFirstColumn="0" w:firstRowLastColumn="0" w:lastRowFirstColumn="0" w:lastRowLastColumn="0"/>
-              <w:rPr>
-                <w:sz w:val="24"/>
-                <w:szCs w:val="24"/>
-              </w:rPr>
-            </w:pPr>
-          </w:p>
-        </w:tc>
-        <w:tc>
-          <w:tcPr>
-            <w:tcW w:w="817" w:type="dxa"/>
-          </w:tcPr>
-          <w:p>
-            <w:pPr>
-              <w:spacing w:line="360" w:lineRule="auto"/>
-              <w:jc w:val="center"/>
-              <w:cnfStyle w:val="000000000000" w:firstRow="0" w:lastRow="0" w:firstColumn="0" w:lastColumn="0" w:oddVBand="0" w:evenVBand="0" w:oddHBand="0" w:evenHBand="0" w:firstRowFirstColumn="0" w:firstRowLastColumn="0" w:lastRowFirstColumn="0" w:lastRowLastColumn="0"/>
-              <w:rPr>
-                <w:sz w:val="24"/>
-                <w:szCs w:val="24"/>
-              </w:rPr>
-            </w:pPr>
-          </w:p>
-        </w:tc>
-        <w:tc>
-          <w:tcPr>
-            <w:tcW w:w="817" w:type="dxa"/>
-          </w:tcPr>
-          <w:p>
-            <w:pPr>
-              <w:spacing w:line="360" w:lineRule="auto"/>
-              <w:jc w:val="center"/>
-              <w:cnfStyle w:val="000000000000" w:firstRow="0" w:lastRow="0" w:firstColumn="0" w:lastColumn="0" w:oddVBand="0" w:evenVBand="0" w:oddHBand="0" w:evenHBand="0" w:firstRowFirstColumn="0" w:firstRowLastColumn="0" w:lastRowFirstColumn="0" w:lastRowLastColumn="0"/>
-              <w:rPr>
-                <w:sz w:val="24"/>
-                <w:szCs w:val="24"/>
-              </w:rPr>
-            </w:pPr>
-          </w:p>
-        </w:tc>
-        <w:tc>
-          <w:tcPr>
-            <w:tcW w:w="817" w:type="dxa"/>
-          </w:tcPr>
-          <w:p>
-            <w:pPr>
-              <w:spacing w:line="360" w:lineRule="auto"/>
-              <w:jc w:val="center"/>
-              <w:cnfStyle w:val="000000000000" w:firstRow="0" w:lastRow="0" w:firstColumn="0" w:lastColumn="0" w:oddVBand="0" w:evenVBand="0" w:oddHBand="0" w:evenHBand="0" w:firstRowFirstColumn="0" w:firstRowLastColumn="0" w:lastRowFirstColumn="0" w:lastRowLastColumn="0"/>
-              <w:rPr>
-                <w:sz w:val="24"/>
-                <w:szCs w:val="24"/>
-              </w:rPr>
-            </w:pPr>
-          </w:p>
-        </w:tc>
-        <w:tc>
-          <w:tcPr>
-            <w:tcW w:w="817" w:type="dxa"/>
-          </w:tcPr>
-          <w:p>
-            <w:pPr>
-              <w:spacing w:line="360" w:lineRule="auto"/>
-              <w:jc w:val="center"/>
               <w:cnfStyle w:val="000000000000" w:firstRow="0" w:lastRow="0" w:firstColumn="0" w:lastColumn="0" w:oddVBand="0" w:evenVBand="0" w:oddHBand="0" w:evenHBand="0" w:firstRowFirstColumn="0" w:firstRowLastColumn="0" w:lastRowFirstColumn="0" w:lastRowLastColumn="0"/>
               <w:rPr>
                 <w:sz w:val="24"/>
@@ -2528,38 +2560,6 @@
               </w:rPr>
               <w:t>X</w:t>
             </w:r>
-          </w:p>
-        </w:tc>
-        <w:tc>
-          <w:tcPr>
-            <w:tcW w:w="817" w:type="dxa"/>
-          </w:tcPr>
-          <w:p>
-            <w:pPr>
-              <w:spacing w:line="360" w:lineRule="auto"/>
-              <w:jc w:val="center"/>
-              <w:cnfStyle w:val="000000000000" w:firstRow="0" w:lastRow="0" w:firstColumn="0" w:lastColumn="0" w:oddVBand="0" w:evenVBand="0" w:oddHBand="0" w:evenHBand="0" w:firstRowFirstColumn="0" w:firstRowLastColumn="0" w:lastRowFirstColumn="0" w:lastRowLastColumn="0"/>
-              <w:rPr>
-                <w:sz w:val="24"/>
-                <w:szCs w:val="24"/>
-              </w:rPr>
-            </w:pPr>
-          </w:p>
-        </w:tc>
-        <w:tc>
-          <w:tcPr>
-            <w:tcW w:w="817" w:type="dxa"/>
-          </w:tcPr>
-          <w:p>
-            <w:pPr>
-              <w:spacing w:line="360" w:lineRule="auto"/>
-              <w:jc w:val="center"/>
-              <w:cnfStyle w:val="000000000000" w:firstRow="0" w:lastRow="0" w:firstColumn="0" w:lastColumn="0" w:oddVBand="0" w:evenVBand="0" w:oddHBand="0" w:evenHBand="0" w:firstRowFirstColumn="0" w:firstRowLastColumn="0" w:lastRowFirstColumn="0" w:lastRowLastColumn="0"/>
-              <w:rPr>
-                <w:sz w:val="24"/>
-                <w:szCs w:val="24"/>
-              </w:rPr>
-            </w:pPr>
           </w:p>
         </w:tc>
         <w:tc>

</xml_diff>